<commit_message>
Update Brief description of the programming language.docx
</commit_message>
<xml_diff>
--- a/corro/Brief description of the programming language.docx
+++ b/corro/Brief description of the programming language.docx
@@ -105,7 +105,13 @@
     </w:p>
     <w:p>
       <w:r>
-        <w:t>To assign an initial value to a var the eval command must be used:</w:t>
+        <w:t>To assign an initial value to a var</w:t>
+      </w:r>
+      <w:r>
+        <w:t>iable</w:t>
+      </w:r>
+      <w:r>
+        <w:t xml:space="preserve"> the eval command must be used:</w:t>
       </w:r>
     </w:p>
     <w:p>
@@ -157,30 +163,14 @@
     </w:p>
     <w:p>
       <w:r>
-        <w:t>When program is executed and the connect button is pressed the variables (temperature etc.) will be automatically appended to log.txt file</w:t>
-      </w:r>
-      <w:r>
-        <w:t xml:space="preserve"> every 500 </w:t>
-      </w:r>
-      <w:proofErr w:type="spellStart"/>
-      <w:r>
-        <w:t>ms</w:t>
-      </w:r>
-      <w:proofErr w:type="spellEnd"/>
-      <w:r>
-        <w:t>.</w:t>
+        <w:t>When program is executed and the connect button is pressed the variables (temperature etc.) will be automatically appended to log.txt file every 500 ms.</w:t>
       </w:r>
     </w:p>
     <w:p/>
     <w:p>
       <w:r>
-        <w:t xml:space="preserve">The following header is added </w:t>
-      </w:r>
-      <w:proofErr w:type="gramStart"/>
-      <w:r>
-        <w:t>first</w:t>
-      </w:r>
-      <w:proofErr w:type="gramEnd"/>
+        <w:t>The following header is added first</w:t>
+      </w:r>
     </w:p>
     <w:p>
       <w:r>
@@ -271,22 +261,12 @@
     </w:p>
     <w:p>
       <w:r>
-        <w:t xml:space="preserve">Print string to log </w:t>
-      </w:r>
-      <w:proofErr w:type="gramStart"/>
-      <w:r>
-        <w:t>file</w:t>
-      </w:r>
-      <w:proofErr w:type="gramEnd"/>
-    </w:p>
-    <w:p>
-      <w:proofErr w:type="gramStart"/>
-      <w:r>
-        <w:t>use:</w:t>
-      </w:r>
-      <w:proofErr w:type="gramEnd"/>
-      <w:r>
-        <w:t xml:space="preserve"> log text</w:t>
+        <w:t>Print string to log file</w:t>
+      </w:r>
+    </w:p>
+    <w:p>
+      <w:r>
+        <w:t>use: log text</w:t>
       </w:r>
     </w:p>
     <w:p>
@@ -312,23 +292,13 @@
     </w:p>
     <w:p>
       <w:r>
-        <w:t xml:space="preserve">log sample </w:t>
-      </w:r>
-      <w:proofErr w:type="gramStart"/>
-      <w:r>
-        <w:t>taken</w:t>
-      </w:r>
-      <w:proofErr w:type="gramEnd"/>
-    </w:p>
-    <w:p>
-      <w:r>
-        <w:t xml:space="preserve">it writes 'sample taken' into the log </w:t>
-      </w:r>
-      <w:proofErr w:type="gramStart"/>
-      <w:r>
-        <w:t>queue</w:t>
-      </w:r>
-      <w:proofErr w:type="gramEnd"/>
+        <w:t>log sample taken</w:t>
+      </w:r>
+    </w:p>
+    <w:p>
+      <w:r>
+        <w:t>it writes 'sample taken' into the log queue</w:t>
+      </w:r>
     </w:p>
     <w:p>
       <w:r>
@@ -368,15 +338,7 @@
     </w:p>
     <w:p>
       <w:r>
-        <w:t xml:space="preserve">Buffer all commands; send later (with print). Used for long </w:t>
-      </w:r>
-      <w:proofErr w:type="spellStart"/>
-      <w:r>
-        <w:t>gcode</w:t>
-      </w:r>
-      <w:proofErr w:type="spellEnd"/>
-      <w:r>
-        <w:t xml:space="preserve"> sequence</w:t>
+        <w:t>Buffer all commands; send later (with print). Used for long gcode sequence</w:t>
       </w:r>
       <w:r>
         <w:t>s</w:t>
@@ -403,15 +365,7 @@
     </w:p>
     <w:p>
       <w:r>
-        <w:t xml:space="preserve">Send all buffered commands. Used for long </w:t>
-      </w:r>
-      <w:proofErr w:type="spellStart"/>
-      <w:r>
-        <w:t>gcode</w:t>
-      </w:r>
-      <w:proofErr w:type="spellEnd"/>
-      <w:r>
-        <w:t xml:space="preserve"> sequence</w:t>
+        <w:t>Send all buffered commands. Used for long gcode sequence</w:t>
       </w:r>
       <w:r>
         <w:t>s</w:t>
@@ -459,26 +413,8 @@
     </w:p>
     <w:p>
       <w:r>
-        <w:t>use: ask $</w:t>
-      </w:r>
-      <w:proofErr w:type="spellStart"/>
-      <w:r>
-        <w:t>varname</w:t>
-      </w:r>
-      <w:proofErr w:type="spellEnd"/>
-      <w:proofErr w:type="gramStart"/>
-      <w:r>
-        <w:t>$,</w:t>
-      </w:r>
-      <w:proofErr w:type="spellStart"/>
-      <w:r>
-        <w:t>title</w:t>
-      </w:r>
-      <w:proofErr w:type="gramEnd"/>
-      <w:r>
-        <w:t>,question,initialvalue,minvalue,maxvalue</w:t>
-      </w:r>
-      <w:proofErr w:type="spellEnd"/>
+        <w:t>use: ask $varname$,title,question,initialvalue,minvalue,maxvalue</w:t>
+      </w:r>
     </w:p>
     <w:p>
       <w:r>
@@ -490,7 +426,6 @@
       <w:r>
         <w:t xml:space="preserve"> with title </w:t>
       </w:r>
-      <w:proofErr w:type="spellStart"/>
       <w:r>
         <w:rPr>
           <w:i/>
@@ -498,7 +433,6 @@
         </w:rPr>
         <w:t>title</w:t>
       </w:r>
-      <w:proofErr w:type="spellEnd"/>
       <w:r>
         <w:t xml:space="preserve">, outputs the text contained in </w:t>
       </w:r>
@@ -512,8 +446,6 @@
       <w:r>
         <w:t xml:space="preserve">, sets the initial value to </w:t>
       </w:r>
-      <w:proofErr w:type="spellStart"/>
-      <w:proofErr w:type="gramStart"/>
       <w:r>
         <w:rPr>
           <w:i/>
@@ -521,8 +453,6 @@
         </w:rPr>
         <w:t>initialvalue</w:t>
       </w:r>
-      <w:proofErr w:type="spellEnd"/>
-      <w:proofErr w:type="gramEnd"/>
       <w:r>
         <w:t xml:space="preserve"> and limits the </w:t>
       </w:r>
@@ -532,34 +462,23 @@
       <w:r>
         <w:t xml:space="preserve">range from </w:t>
       </w:r>
-      <w:proofErr w:type="spellStart"/>
       <w:r>
         <w:rPr>
           <w:i/>
           <w:iCs/>
         </w:rPr>
-        <w:t>minvalue</w:t>
-      </w:r>
-      <w:proofErr w:type="spellEnd"/>
+        <w:t xml:space="preserve">minvalue </w:t>
+      </w:r>
+      <w:r>
+        <w:t xml:space="preserve">to </w:t>
+      </w:r>
       <w:r>
         <w:rPr>
           <w:i/>
           <w:iCs/>
         </w:rPr>
-        <w:t xml:space="preserve"> </w:t>
-      </w:r>
-      <w:r>
-        <w:t xml:space="preserve">to </w:t>
-      </w:r>
-      <w:proofErr w:type="spellStart"/>
-      <w:r>
-        <w:rPr>
-          <w:i/>
-          <w:iCs/>
-        </w:rPr>
         <w:t>maxvalue</w:t>
       </w:r>
-      <w:proofErr w:type="spellEnd"/>
       <w:r>
         <w:t>.</w:t>
       </w:r>
@@ -577,20 +496,7 @@
     <w:p>
       <w:r>
         <w:lastRenderedPageBreak/>
-        <w:t>ask $</w:t>
-      </w:r>
-      <w:proofErr w:type="spellStart"/>
-      <w:r>
-        <w:t>ML</w:t>
-      </w:r>
-      <w:proofErr w:type="gramStart"/>
-      <w:r>
-        <w:t>$,Syringe</w:t>
-      </w:r>
-      <w:proofErr w:type="spellEnd"/>
-      <w:proofErr w:type="gramEnd"/>
-      <w:r>
-        <w:t xml:space="preserve"> 1,Enter how many ml to put,10,10,60</w:t>
+        <w:t>ask $ML$,Syringe 1,Enter how many ml to put,10,10,60</w:t>
       </w:r>
     </w:p>
     <w:p>
@@ -621,36 +527,13 @@
     </w:p>
     <w:p>
       <w:r>
-        <w:t xml:space="preserve">Evaluate a mathematical </w:t>
-      </w:r>
-      <w:proofErr w:type="gramStart"/>
-      <w:r>
-        <w:t>expression</w:t>
-      </w:r>
-      <w:proofErr w:type="gramEnd"/>
-    </w:p>
-    <w:p>
-      <w:r>
-        <w:t>use: eval $</w:t>
-      </w:r>
-      <w:proofErr w:type="spellStart"/>
-      <w:r>
-        <w:t>varname</w:t>
-      </w:r>
-      <w:proofErr w:type="spellEnd"/>
-      <w:proofErr w:type="gramStart"/>
-      <w:r>
-        <w:t>$,</w:t>
-      </w:r>
-      <w:proofErr w:type="spellStart"/>
-      <w:r>
-        <w:t>math</w:t>
-      </w:r>
-      <w:proofErr w:type="gramEnd"/>
-      <w:r>
-        <w:t>_expression</w:t>
-      </w:r>
-      <w:proofErr w:type="spellEnd"/>
+        <w:t>Evaluate a mathematical expression</w:t>
+      </w:r>
+    </w:p>
+    <w:p>
+      <w:r>
+        <w:t>use: eval $varname$,math_expression</w:t>
+      </w:r>
     </w:p>
     <w:p>
       <w:r>
@@ -659,67 +542,17 @@
     </w:p>
     <w:p>
       <w:r>
-        <w:t>ask $</w:t>
-      </w:r>
-      <w:proofErr w:type="spellStart"/>
-      <w:r>
-        <w:t>a</w:t>
-      </w:r>
-      <w:proofErr w:type="gramStart"/>
-      <w:r>
-        <w:t>$,a</w:t>
-      </w:r>
-      <w:proofErr w:type="spellEnd"/>
-      <w:proofErr w:type="gramEnd"/>
-      <w:r>
-        <w:t xml:space="preserve"> </w:t>
-      </w:r>
-      <w:proofErr w:type="spellStart"/>
-      <w:r>
-        <w:t>value,Enter</w:t>
-      </w:r>
-      <w:proofErr w:type="spellEnd"/>
-      <w:r>
-        <w:t xml:space="preserve"> the value of a,1,1,10</w:t>
-      </w:r>
-    </w:p>
-    <w:p>
-      <w:r>
-        <w:t>ask $</w:t>
-      </w:r>
-      <w:proofErr w:type="spellStart"/>
-      <w:r>
-        <w:t>b</w:t>
-      </w:r>
-      <w:proofErr w:type="gramStart"/>
-      <w:r>
-        <w:t>$,b</w:t>
-      </w:r>
-      <w:proofErr w:type="spellEnd"/>
-      <w:proofErr w:type="gramEnd"/>
-      <w:r>
-        <w:t xml:space="preserve"> </w:t>
-      </w:r>
-      <w:proofErr w:type="spellStart"/>
-      <w:r>
-        <w:t>value,Enter</w:t>
-      </w:r>
-      <w:proofErr w:type="spellEnd"/>
-      <w:r>
-        <w:t xml:space="preserve"> the value of b,1,1,10</w:t>
-      </w:r>
-    </w:p>
-    <w:p>
-      <w:r>
-        <w:t>eval $sum</w:t>
-      </w:r>
-      <w:proofErr w:type="gramStart"/>
-      <w:r>
-        <w:t>$,$</w:t>
-      </w:r>
-      <w:proofErr w:type="gramEnd"/>
-      <w:r>
-        <w:t>a$+$b$</w:t>
+        <w:t>ask $a$,a value,Enter the value of a,1,1,10</w:t>
+      </w:r>
+    </w:p>
+    <w:p>
+      <w:r>
+        <w:t>ask $b$,b value,Enter the value of b,1,1,10</w:t>
+      </w:r>
+    </w:p>
+    <w:p>
+      <w:r>
+        <w:t>eval $sum$,$a$+$b$</w:t>
       </w:r>
     </w:p>
     <w:p>
@@ -745,33 +578,12 @@
     </w:p>
     <w:p>
       <w:r>
-        <w:t>Executes Python's code. Code might contain variables (</w:t>
-      </w:r>
-      <w:proofErr w:type="gramStart"/>
-      <w:r>
-        <w:t>$..</w:t>
-      </w:r>
-      <w:proofErr w:type="gramEnd"/>
-      <w:r>
-        <w:t>$). Code on multiple lines must be separated with /</w:t>
-      </w:r>
-      <w:proofErr w:type="gramStart"/>
-      <w:r>
-        <w:t>n</w:t>
-      </w:r>
-      <w:proofErr w:type="gramEnd"/>
-    </w:p>
-    <w:p>
-      <w:r>
-        <w:t xml:space="preserve">use: exec </w:t>
-      </w:r>
-      <w:proofErr w:type="gramStart"/>
-      <w:r>
-        <w:t>code!,</w:t>
-      </w:r>
-      <w:proofErr w:type="gramEnd"/>
-      <w:r>
-        <w:t>varname1=$var1$,...</w:t>
+        <w:t>Executes Python's code. Code might contain variables ($..$). Code on multiple lines must be separated with /n</w:t>
+      </w:r>
+    </w:p>
+    <w:p>
+      <w:r>
+        <w:t>use: exec code!,varname1=$var1$,...</w:t>
       </w:r>
     </w:p>
     <w:p/>
@@ -792,33 +604,12 @@
     </w:p>
     <w:p>
       <w:r>
-        <w:t xml:space="preserve">Call an existing </w:t>
-      </w:r>
-      <w:proofErr w:type="gramStart"/>
-      <w:r>
-        <w:t>macro</w:t>
-      </w:r>
-      <w:proofErr w:type="gramEnd"/>
-    </w:p>
-    <w:p>
-      <w:r>
-        <w:t>use: macro "</w:t>
-      </w:r>
-      <w:proofErr w:type="spellStart"/>
-      <w:r>
-        <w:t>macroname</w:t>
-      </w:r>
-      <w:proofErr w:type="spellEnd"/>
-      <w:r>
-        <w:t>" var</w:t>
-      </w:r>
-      <w:proofErr w:type="gramStart"/>
-      <w:r>
-        <w:t>1,var</w:t>
-      </w:r>
-      <w:proofErr w:type="gramEnd"/>
-      <w:r>
-        <w:t>2...</w:t>
+        <w:t>Call an existing macro</w:t>
+      </w:r>
+    </w:p>
+    <w:p>
+      <w:r>
+        <w:t>use: macro "macroname" var1,var2...</w:t>
       </w:r>
     </w:p>
     <w:p>
@@ -829,15 +620,7 @@
         <w:t>executes</w:t>
       </w:r>
       <w:r>
-        <w:t xml:space="preserve"> a macro with the name </w:t>
-      </w:r>
-      <w:proofErr w:type="spellStart"/>
-      <w:r>
-        <w:t>macroname</w:t>
-      </w:r>
-      <w:proofErr w:type="spellEnd"/>
-      <w:r>
-        <w:t>.</w:t>
+        <w:t xml:space="preserve"> a macro with the name macroname.</w:t>
       </w:r>
     </w:p>
     <w:p>
@@ -850,15 +633,7 @@
     </w:p>
     <w:p>
       <w:r>
-        <w:t>It is possible to pass parameters to a macro by indicating their values: var</w:t>
-      </w:r>
-      <w:proofErr w:type="gramStart"/>
-      <w:r>
-        <w:t>1,var</w:t>
-      </w:r>
-      <w:proofErr w:type="gramEnd"/>
-      <w:r>
-        <w:t>2...</w:t>
+        <w:t>It is possible to pass parameters to a macro by indicating their values: var1,var2...</w:t>
       </w:r>
     </w:p>
     <w:p>
@@ -873,26 +648,13 @@
     </w:p>
     <w:p>
       <w:r>
-        <w:t>If parameters are passed (var</w:t>
-      </w:r>
-      <w:proofErr w:type="gramStart"/>
-      <w:r>
-        <w:t>1,var</w:t>
-      </w:r>
-      <w:proofErr w:type="gramEnd"/>
-      <w:r>
-        <w:t>2...) variables $1$... will be automatically created and assigned.</w:t>
-      </w:r>
-    </w:p>
-    <w:p>
-      <w:r>
-        <w:t xml:space="preserve">In the example above, the macro syr1_X_ml is called and the value 20 is inserted in the variable $1$ of the </w:t>
-      </w:r>
-      <w:proofErr w:type="gramStart"/>
-      <w:r>
-        <w:t>macro</w:t>
-      </w:r>
-      <w:proofErr w:type="gramEnd"/>
+        <w:t>If parameters are passed (var1,var2...) variables $1$... will be automatically created and assigned.</w:t>
+      </w:r>
+    </w:p>
+    <w:p>
+      <w:r>
+        <w:t>In the example above, the macro syr1_X_ml is called and the value 20 is inserted in the variable $1$ of the macro</w:t>
+      </w:r>
     </w:p>
     <w:p/>
     <w:p/>
@@ -925,99 +687,28 @@
       </w:r>
     </w:p>
     <w:p>
-      <w:proofErr w:type="gramStart"/>
-      <w:r>
-        <w:t>use:</w:t>
-      </w:r>
-      <w:proofErr w:type="gramEnd"/>
-      <w:r>
-        <w:t xml:space="preserve"> echo text $</w:t>
-      </w:r>
-      <w:proofErr w:type="spellStart"/>
-      <w:r>
-        <w:t>varname</w:t>
-      </w:r>
-      <w:proofErr w:type="spellEnd"/>
-      <w:r>
-        <w:t>$</w:t>
-      </w:r>
-    </w:p>
-    <w:p>
-      <w:r>
-        <w:t>ask $</w:t>
-      </w:r>
-      <w:proofErr w:type="spellStart"/>
-      <w:r>
-        <w:t>X</w:t>
-      </w:r>
-      <w:proofErr w:type="gramStart"/>
-      <w:r>
-        <w:t>$,Vial</w:t>
-      </w:r>
-      <w:proofErr w:type="spellEnd"/>
-      <w:proofErr w:type="gramEnd"/>
-      <w:r>
-        <w:t xml:space="preserve"> X </w:t>
-      </w:r>
-      <w:proofErr w:type="spellStart"/>
-      <w:r>
-        <w:t>position,Enter</w:t>
-      </w:r>
-      <w:proofErr w:type="spellEnd"/>
-      <w:r>
-        <w:t xml:space="preserve"> vial X position,1,1,8</w:t>
-      </w:r>
-    </w:p>
-    <w:p>
-      <w:r>
-        <w:t>ask $</w:t>
-      </w:r>
-      <w:proofErr w:type="spellStart"/>
-      <w:r>
-        <w:t>Y</w:t>
-      </w:r>
-      <w:proofErr w:type="gramStart"/>
-      <w:r>
-        <w:t>$,Vial</w:t>
-      </w:r>
-      <w:proofErr w:type="spellEnd"/>
-      <w:proofErr w:type="gramEnd"/>
-      <w:r>
-        <w:t xml:space="preserve"> Y </w:t>
-      </w:r>
-      <w:proofErr w:type="spellStart"/>
-      <w:r>
-        <w:t>position,Enter</w:t>
-      </w:r>
-      <w:proofErr w:type="spellEnd"/>
-      <w:r>
-        <w:t xml:space="preserve"> vial Y position,1,1,6</w:t>
-      </w:r>
-    </w:p>
-    <w:p>
-      <w:r>
-        <w:t>eval $X$,58-($X$-</w:t>
-      </w:r>
-      <w:proofErr w:type="gramStart"/>
-      <w:r>
-        <w:t>1)*</w:t>
-      </w:r>
-      <w:proofErr w:type="gramEnd"/>
-      <w:r>
-        <w:t>15.71328</w:t>
-      </w:r>
-    </w:p>
-    <w:p>
-      <w:r>
-        <w:t>eval $Y$,121+($Y$-</w:t>
-      </w:r>
-      <w:proofErr w:type="gramStart"/>
-      <w:r>
-        <w:t>1)*</w:t>
-      </w:r>
-      <w:proofErr w:type="gramEnd"/>
-      <w:r>
-        <w:t>14.8</w:t>
+      <w:r>
+        <w:t>use: echo text $varname$</w:t>
+      </w:r>
+    </w:p>
+    <w:p>
+      <w:r>
+        <w:t>ask $X$,Vial X position,Enter vial X position,1,1,8</w:t>
+      </w:r>
+    </w:p>
+    <w:p>
+      <w:r>
+        <w:t>ask $Y$,Vial Y position,Enter vial Y position,1,1,6</w:t>
+      </w:r>
+    </w:p>
+    <w:p>
+      <w:r>
+        <w:t>eval $X$,58-($X$-1)*15.71328</w:t>
+      </w:r>
+    </w:p>
+    <w:p>
+      <w:r>
+        <w:t>eval $Y$,121+($Y$-1)*14.8</w:t>
       </w:r>
     </w:p>
     <w:p>
@@ -1043,48 +734,17 @@
     </w:p>
     <w:p>
       <w:r>
-        <w:t xml:space="preserve">Send a </w:t>
-      </w:r>
-      <w:proofErr w:type="spellStart"/>
-      <w:r>
-        <w:t>Gcode</w:t>
-      </w:r>
-      <w:proofErr w:type="spellEnd"/>
-      <w:r>
-        <w:t xml:space="preserve"> command</w:t>
-      </w:r>
-    </w:p>
-    <w:p>
-      <w:r>
-        <w:t xml:space="preserve">use: send </w:t>
-      </w:r>
-      <w:proofErr w:type="spellStart"/>
-      <w:proofErr w:type="gramStart"/>
-      <w:r>
-        <w:t>command,where</w:t>
-      </w:r>
-      <w:proofErr w:type="spellEnd"/>
-      <w:proofErr w:type="gramEnd"/>
-    </w:p>
-    <w:p>
-      <w:r>
-        <w:t xml:space="preserve">where indicates the number of the device for </w:t>
-      </w:r>
-      <w:proofErr w:type="spellStart"/>
-      <w:r>
-        <w:t>gcode</w:t>
-      </w:r>
-      <w:proofErr w:type="spellEnd"/>
-      <w:r>
-        <w:t xml:space="preserve"> output (0=</w:t>
-      </w:r>
-      <w:proofErr w:type="spellStart"/>
-      <w:r>
-        <w:t>SyringeBot</w:t>
-      </w:r>
-      <w:proofErr w:type="spellEnd"/>
-      <w:r>
-        <w:t>, 1=Robot).</w:t>
+        <w:t>Send a Gcode command</w:t>
+      </w:r>
+    </w:p>
+    <w:p>
+      <w:r>
+        <w:t>use: send command,where</w:t>
+      </w:r>
+    </w:p>
+    <w:p>
+      <w:r>
+        <w:t>where indicates the number of the device for gcode output (0=SyringeBot, 1=Robot).</w:t>
       </w:r>
     </w:p>
     <w:p>

</xml_diff>